<commit_message>
CV update for 2023
</commit_message>
<xml_diff>
--- a/assets/img/LukeFox2023CV.docx
+++ b/assets/img/LukeFox2023CV.docx
@@ -117,6 +117,7 @@
           <w:sz w:val="18"/>
         </w:rPr>
       </w:pPr>
+      <w:proofErr w:type="spellStart"/>
       <w:r>
         <w:rPr>
           <w:b/>
@@ -124,6 +125,7 @@
         </w:rPr>
         <w:t>Te</w:t>
       </w:r>
+      <w:proofErr w:type="spellEnd"/>
       <w:r>
         <w:rPr>
           <w:b/>
@@ -132,6 +134,7 @@
         </w:rPr>
         <w:t xml:space="preserve"> </w:t>
       </w:r>
+      <w:proofErr w:type="spellStart"/>
       <w:r>
         <w:rPr>
           <w:b/>
@@ -139,6 +142,7 @@
         </w:rPr>
         <w:t>whakatinana</w:t>
       </w:r>
+      <w:proofErr w:type="spellEnd"/>
       <w:r>
         <w:rPr>
           <w:b/>
@@ -147,12 +151,21 @@
         </w:rPr>
         <w:t xml:space="preserve"> </w:t>
       </w:r>
+      <w:proofErr w:type="spellStart"/>
       <w:r>
         <w:rPr>
           <w:b/>
           <w:sz w:val="18"/>
         </w:rPr>
-        <w:t>Whakaakoranga Implementing</w:t>
+        <w:t>Whakaakoranga</w:t>
+      </w:r>
+      <w:proofErr w:type="spellEnd"/>
+      <w:r>
+        <w:rPr>
+          <w:b/>
+          <w:sz w:val="18"/>
+        </w:rPr>
+        <w:t xml:space="preserve"> Implementing</w:t>
       </w:r>
       <w:r>
         <w:rPr>
@@ -424,13 +437,7 @@
         <w:rPr>
           <w:sz w:val="24"/>
         </w:rPr>
-        <w:t xml:space="preserve">2023: </w:t>
-      </w:r>
-      <w:r>
-        <w:rPr>
-          <w:sz w:val="24"/>
-        </w:rPr>
-        <w:t>Currently</w:t>
+        <w:t>2023: Currently</w:t>
       </w:r>
       <w:r>
         <w:rPr>
@@ -449,7 +456,13 @@
         <w:rPr>
           <w:sz w:val="24"/>
         </w:rPr>
-        <w:t xml:space="preserve"> libraries such as KaboomJS</w:t>
+        <w:t xml:space="preserve"> libraries such as </w:t>
+      </w:r>
+      <w:r>
+        <w:rPr>
+          <w:sz w:val="24"/>
+        </w:rPr>
+        <w:t>Phaser3</w:t>
       </w:r>
       <w:r>
         <w:rPr>
@@ -480,6 +493,26 @@
           <w:sz w:val="24"/>
         </w:rPr>
         <w:t>sites.</w:t>
+      </w:r>
+      <w:r>
+        <w:rPr>
+          <w:sz w:val="24"/>
+        </w:rPr>
+        <w:t xml:space="preserve"> In my spare time, I’m creating a puzzle style </w:t>
+      </w:r>
+      <w:proofErr w:type="spellStart"/>
+      <w:r>
+        <w:rPr>
+          <w:sz w:val="24"/>
+        </w:rPr>
+        <w:t>sokoban</w:t>
+      </w:r>
+      <w:proofErr w:type="spellEnd"/>
+      <w:r>
+        <w:rPr>
+          <w:sz w:val="24"/>
+        </w:rPr>
+        <w:t xml:space="preserve"> game – checkout latest GitHub uploads for more detail.</w:t>
       </w:r>
     </w:p>
     <w:p>
@@ -577,6 +610,7 @@
         </w:rPr>
         <w:t xml:space="preserve"> </w:t>
       </w:r>
+      <w:proofErr w:type="spellStart"/>
       <w:r>
         <w:rPr>
           <w:i/>
@@ -584,6 +618,7 @@
         </w:rPr>
         <w:t>foxyflow</w:t>
       </w:r>
+      <w:proofErr w:type="spellEnd"/>
       <w:r>
         <w:rPr>
           <w:i/>
@@ -592,12 +627,21 @@
         </w:rPr>
         <w:t xml:space="preserve"> </w:t>
       </w:r>
-      <w:r>
-        <w:rPr>
-          <w:i/>
-          <w:sz w:val="24"/>
-        </w:rPr>
-        <w:t>Github,</w:t>
+      <w:proofErr w:type="spellStart"/>
+      <w:r>
+        <w:rPr>
+          <w:i/>
+          <w:sz w:val="24"/>
+        </w:rPr>
+        <w:t>Github</w:t>
+      </w:r>
+      <w:proofErr w:type="spellEnd"/>
+      <w:r>
+        <w:rPr>
+          <w:i/>
+          <w:sz w:val="24"/>
+        </w:rPr>
+        <w:t>,</w:t>
       </w:r>
       <w:r>
         <w:rPr>
@@ -1979,22 +2023,37 @@
           <w:b/>
           <w:sz w:val="24"/>
         </w:rPr>
-        <w:t>How</w:t>
-      </w:r>
-      <w:r>
-        <w:rPr>
-          <w:b/>
-          <w:spacing w:val="-4"/>
-          <w:sz w:val="24"/>
-        </w:rPr>
-        <w:t xml:space="preserve"> </w:t>
-      </w:r>
-      <w:r>
-        <w:rPr>
-          <w:b/>
-          <w:sz w:val="24"/>
-        </w:rPr>
-        <w:t>I</w:t>
+        <w:t>A</w:t>
+      </w:r>
+      <w:r>
+        <w:rPr>
+          <w:b/>
+          <w:spacing w:val="-3"/>
+          <w:sz w:val="24"/>
+        </w:rPr>
+        <w:t xml:space="preserve"> </w:t>
+      </w:r>
+      <w:r>
+        <w:rPr>
+          <w:b/>
+          <w:sz w:val="24"/>
+        </w:rPr>
+        <w:t>series</w:t>
+      </w:r>
+      <w:r>
+        <w:rPr>
+          <w:b/>
+          <w:spacing w:val="-3"/>
+          <w:sz w:val="24"/>
+        </w:rPr>
+        <w:t xml:space="preserve"> </w:t>
+      </w:r>
+      <w:r>
+        <w:rPr>
+          <w:b/>
+          <w:sz w:val="24"/>
+        </w:rPr>
+        <w:t>of</w:t>
       </w:r>
       <w:r>
         <w:rPr>
@@ -2009,66 +2068,6 @@
           <w:b/>
           <w:sz w:val="24"/>
         </w:rPr>
-        <w:t>present:</w:t>
-      </w:r>
-      <w:r>
-        <w:rPr>
-          <w:b/>
-          <w:spacing w:val="-2"/>
-          <w:sz w:val="24"/>
-        </w:rPr>
-        <w:t xml:space="preserve"> </w:t>
-      </w:r>
-      <w:r>
-        <w:rPr>
-          <w:b/>
-          <w:sz w:val="24"/>
-        </w:rPr>
-        <w:t>A</w:t>
-      </w:r>
-      <w:r>
-        <w:rPr>
-          <w:b/>
-          <w:spacing w:val="-3"/>
-          <w:sz w:val="24"/>
-        </w:rPr>
-        <w:t xml:space="preserve"> </w:t>
-      </w:r>
-      <w:r>
-        <w:rPr>
-          <w:b/>
-          <w:sz w:val="24"/>
-        </w:rPr>
-        <w:t>series</w:t>
-      </w:r>
-      <w:r>
-        <w:rPr>
-          <w:b/>
-          <w:spacing w:val="-3"/>
-          <w:sz w:val="24"/>
-        </w:rPr>
-        <w:t xml:space="preserve"> </w:t>
-      </w:r>
-      <w:r>
-        <w:rPr>
-          <w:b/>
-          <w:sz w:val="24"/>
-        </w:rPr>
-        <w:t>of</w:t>
-      </w:r>
-      <w:r>
-        <w:rPr>
-          <w:b/>
-          <w:spacing w:val="-2"/>
-          <w:sz w:val="24"/>
-        </w:rPr>
-        <w:t xml:space="preserve"> </w:t>
-      </w:r>
-      <w:r>
-        <w:rPr>
-          <w:b/>
-          <w:sz w:val="24"/>
-        </w:rPr>
         <w:t>lesson</w:t>
       </w:r>
       <w:r>
@@ -2077,37 +2076,7 @@
           <w:spacing w:val="-3"/>
           <w:sz w:val="24"/>
         </w:rPr>
-        <w:t xml:space="preserve"> </w:t>
-      </w:r>
-      <w:r>
-        <w:rPr>
-          <w:b/>
-          <w:sz w:val="24"/>
-        </w:rPr>
-        <w:t>plans</w:t>
-      </w:r>
-      <w:r>
-        <w:rPr>
-          <w:b/>
-          <w:spacing w:val="-3"/>
-          <w:sz w:val="24"/>
-        </w:rPr>
-        <w:t xml:space="preserve"> </w:t>
-      </w:r>
-      <w:r>
-        <w:rPr>
-          <w:b/>
-          <w:sz w:val="24"/>
-        </w:rPr>
-        <w:t>teaching</w:t>
-      </w:r>
-      <w:r>
-        <w:rPr>
-          <w:b/>
-          <w:spacing w:val="-2"/>
-          <w:sz w:val="24"/>
-        </w:rPr>
-        <w:t xml:space="preserve"> programming:</w:t>
+        <w:t>s teaching programming in Python via a game:</w:t>
       </w:r>
     </w:p>
     <w:p>
@@ -2151,7 +2120,28 @@
           <w:b/>
           <w:sz w:val="24"/>
         </w:rPr>
-        <w:t xml:space="preserve">How I wrote a business plan: </w:t>
+        <w:t>An agile</w:t>
+      </w:r>
+      <w:r>
+        <w:rPr>
+          <w:b/>
+          <w:sz w:val="24"/>
+        </w:rPr>
+        <w:t xml:space="preserve"> business plan</w:t>
+      </w:r>
+      <w:r>
+        <w:rPr>
+          <w:b/>
+          <w:sz w:val="24"/>
+        </w:rPr>
+        <w:t xml:space="preserve"> for game design</w:t>
+      </w:r>
+      <w:r>
+        <w:rPr>
+          <w:b/>
+          <w:sz w:val="24"/>
+        </w:rPr>
+        <w:t xml:space="preserve">: </w:t>
       </w:r>
       <w:hyperlink r:id="rId13">
         <w:r>
@@ -2237,11 +2227,19 @@
       <w:r>
         <w:t xml:space="preserve">Games: The </w:t>
       </w:r>
-      <w:r>
-        <w:rPr>
-          <w:i/>
-        </w:rPr>
-        <w:t xml:space="preserve">lukeslanguagelearning </w:t>
+      <w:proofErr w:type="spellStart"/>
+      <w:r>
+        <w:rPr>
+          <w:i/>
+        </w:rPr>
+        <w:t>lukeslanguagelearning</w:t>
+      </w:r>
+      <w:proofErr w:type="spellEnd"/>
+      <w:r>
+        <w:rPr>
+          <w:i/>
+        </w:rPr>
+        <w:t xml:space="preserve"> </w:t>
       </w:r>
       <w:r>
         <w:t xml:space="preserve">link contains an </w:t>
@@ -2253,7 +2251,15 @@
         <w:t xml:space="preserve">Unreal </w:t>
       </w:r>
       <w:r>
-        <w:t>Project made with C++ and Unreal’s blueprints with over 10,000 words of agile test-driven project managed documentation. Other 2D and 3D videogame projects such as Unity3D and Universal Windows</w:t>
+        <w:t xml:space="preserve">Project made with C++ and </w:t>
+      </w:r>
+      <w:proofErr w:type="spellStart"/>
+      <w:r>
+        <w:t>Unreal’s</w:t>
+      </w:r>
+      <w:proofErr w:type="spellEnd"/>
+      <w:r>
+        <w:t xml:space="preserve"> blueprints with over 10,000 words of agile test-driven project managed documentation. Other 2D and 3D videogame projects such as Unity3D and Universal Windows</w:t>
       </w:r>
       <w:r>
         <w:rPr>
@@ -2361,7 +2367,15 @@
         <w:t xml:space="preserve"> </w:t>
       </w:r>
       <w:r>
-        <w:t>available linked via my foxyflow GitHub.</w:t>
+        <w:t xml:space="preserve">available linked via my </w:t>
+      </w:r>
+      <w:proofErr w:type="spellStart"/>
+      <w:r>
+        <w:t>foxyflow</w:t>
+      </w:r>
+      <w:proofErr w:type="spellEnd"/>
+      <w:r>
+        <w:t xml:space="preserve"> GitHub.</w:t>
       </w:r>
     </w:p>
     <w:p>
@@ -2662,17 +2676,27 @@
         </w:rPr>
         <w:t xml:space="preserve"> </w:t>
       </w:r>
+      <w:proofErr w:type="spellStart"/>
       <w:r>
         <w:t>NextJS</w:t>
       </w:r>
-      <w:r>
-        <w:rPr>
-          <w:spacing w:val="-3"/>
-        </w:rPr>
-        <w:t xml:space="preserve"> </w:t>
-      </w:r>
-      <w:r>
-        <w:t>with JavaScript and ReactJS as the frontend. The website can convert your artwork into an NFT using the ERC721 standard smart-contract and connecting to a web3 platform such as Metamask. I problem-solved how to create, list, and sell NFTs for people – this was a solo</w:t>
+      <w:proofErr w:type="spellEnd"/>
+      <w:r>
+        <w:rPr>
+          <w:spacing w:val="-3"/>
+        </w:rPr>
+        <w:t xml:space="preserve"> </w:t>
+      </w:r>
+      <w:r>
+        <w:t xml:space="preserve">with JavaScript and ReactJS as the frontend. The website can convert your artwork into an NFT using the ERC721 standard smart-contract and connecting to a web3 platform such as </w:t>
+      </w:r>
+      <w:proofErr w:type="spellStart"/>
+      <w:r>
+        <w:t>Metamask</w:t>
+      </w:r>
+      <w:proofErr w:type="spellEnd"/>
+      <w:r>
+        <w:t>. I problem-solved how to create, list, and sell NFTs for people – this was a solo</w:t>
       </w:r>
     </w:p>
     <w:p>
@@ -3630,11 +3654,19 @@
         </w:rPr>
         <w:t xml:space="preserve"> </w:t>
       </w:r>
+      <w:proofErr w:type="spellStart"/>
       <w:r>
         <w:rPr>
           <w:spacing w:val="-2"/>
         </w:rPr>
-        <w:t>licence.</w:t>
+        <w:t>licence</w:t>
+      </w:r>
+      <w:proofErr w:type="spellEnd"/>
+      <w:r>
+        <w:rPr>
+          <w:spacing w:val="-2"/>
+        </w:rPr>
+        <w:t>.</w:t>
       </w:r>
     </w:p>
     <w:p>
@@ -3812,6 +3844,7 @@
           </w:rPr>
           <w:t xml:space="preserve"> </w:t>
         </w:r>
+        <w:proofErr w:type="spellStart"/>
         <w:r>
           <w:rPr>
             <w:rFonts w:ascii="Century Schoolbook" w:hAnsi="Century Schoolbook"/>
@@ -3821,6 +3854,7 @@
           </w:rPr>
           <w:t>Dabit</w:t>
         </w:r>
+        <w:proofErr w:type="spellEnd"/>
       </w:hyperlink>
     </w:p>
     <w:p>
@@ -3905,6 +3939,7 @@
         </w:rPr>
         <w:t xml:space="preserve"> </w:t>
       </w:r>
+      <w:proofErr w:type="spellStart"/>
       <w:r>
         <w:rPr>
           <w:rFonts w:ascii="Century Schoolbook" w:hAnsi="Century Schoolbook"/>
@@ -3913,6 +3948,7 @@
         </w:rPr>
         <w:t>SIlfhout</w:t>
       </w:r>
+      <w:proofErr w:type="spellEnd"/>
     </w:p>
     <w:p>
       <w:pPr>
@@ -4080,9 +4116,11 @@
         </w:rPr>
         <w:t xml:space="preserve"> </w:t>
       </w:r>
+      <w:proofErr w:type="spellStart"/>
       <w:r>
         <w:t>NFT_Flash</w:t>
       </w:r>
+      <w:proofErr w:type="spellEnd"/>
       <w:r>
         <w:rPr>
           <w:spacing w:val="-5"/>
@@ -4653,9 +4691,11 @@
           <w:i/>
         </w:rPr>
       </w:pPr>
+      <w:proofErr w:type="spellStart"/>
       <w:r>
         <w:t>Foxstop</w:t>
       </w:r>
+      <w:proofErr w:type="spellEnd"/>
       <w:r>
         <w:rPr>
           <w:spacing w:val="-7"/>
@@ -4972,9 +5012,11 @@
         </w:rPr>
         <w:t xml:space="preserve"> </w:t>
       </w:r>
+      <w:proofErr w:type="spellStart"/>
       <w:r>
         <w:t>organising</w:t>
       </w:r>
+      <w:proofErr w:type="spellEnd"/>
       <w:r>
         <w:rPr>
           <w:spacing w:val="-4"/>
@@ -6300,9 +6342,11 @@
         </w:rPr>
         <w:t xml:space="preserve"> </w:t>
       </w:r>
+      <w:proofErr w:type="spellStart"/>
       <w:r>
         <w:t>Wickens</w:t>
       </w:r>
+      <w:proofErr w:type="spellEnd"/>
       <w:r>
         <w:rPr>
           <w:spacing w:val="-6"/>
@@ -6751,6 +6795,7 @@
         </w:rPr>
         <w:t xml:space="preserve"> </w:t>
       </w:r>
+      <w:proofErr w:type="spellStart"/>
       <w:r>
         <w:rPr>
           <w:rFonts w:ascii="Times New Roman" w:hAnsi="Times New Roman"/>
@@ -6758,6 +6803,7 @@
         </w:rPr>
         <w:t>Patreon</w:t>
       </w:r>
+      <w:proofErr w:type="spellEnd"/>
       <w:r>
         <w:rPr>
           <w:rFonts w:ascii="Times New Roman" w:hAnsi="Times New Roman"/>
@@ -8187,27 +8233,33 @@
         </w:rPr>
         <w:t xml:space="preserve"> </w:t>
       </w:r>
+      <w:proofErr w:type="spellStart"/>
       <w:r>
         <w:t>Te</w:t>
       </w:r>
+      <w:proofErr w:type="spellEnd"/>
       <w:r>
         <w:rPr>
           <w:spacing w:val="-8"/>
         </w:rPr>
         <w:t xml:space="preserve"> </w:t>
       </w:r>
+      <w:proofErr w:type="spellStart"/>
       <w:r>
         <w:t>Ao</w:t>
       </w:r>
+      <w:proofErr w:type="spellEnd"/>
       <w:r>
         <w:rPr>
           <w:spacing w:val="-7"/>
         </w:rPr>
         <w:t xml:space="preserve"> </w:t>
       </w:r>
+      <w:proofErr w:type="spellStart"/>
       <w:r>
         <w:t>Marama</w:t>
       </w:r>
+      <w:proofErr w:type="spellEnd"/>
       <w:r>
         <w:rPr>
           <w:spacing w:val="-8"/>
@@ -9802,6 +9854,7 @@
   <w:style w:type="character" w:default="1" w:styleId="DefaultParagraphFont">
     <w:name w:val="Default Paragraph Font"/>
     <w:uiPriority w:val="1"/>
+    <w:semiHidden/>
     <w:unhideWhenUsed/>
   </w:style>
   <w:style w:type="table" w:default="1" w:styleId="TableNormal">

</xml_diff>

<commit_message>
cv word doc is ahead of pdf
</commit_message>
<xml_diff>
--- a/assets/img/LukeFox2023CV.docx
+++ b/assets/img/LukeFox2023CV.docx
@@ -292,58 +292,56 @@
           <w:sz w:val="28"/>
           <w:szCs w:val="28"/>
         </w:rPr>
-        <w:t xml:space="preserve">Junior to Intermediate game developer position or </w:t>
+        <w:t>IT work</w:t>
       </w:r>
       <w:r>
         <w:rPr>
           <w:sz w:val="28"/>
           <w:szCs w:val="28"/>
         </w:rPr>
-        <w:t xml:space="preserve">Intermediate web development </w:t>
+        <w:t xml:space="preserve"> (software and hardware)</w:t>
       </w:r>
       <w:r>
         <w:rPr>
           <w:sz w:val="28"/>
           <w:szCs w:val="28"/>
         </w:rPr>
-        <w:t>position -- p</w:t>
+        <w:t xml:space="preserve"> or </w:t>
       </w:r>
       <w:r>
         <w:rPr>
           <w:sz w:val="28"/>
           <w:szCs w:val="28"/>
         </w:rPr>
-        <w:t>rogramming work</w:t>
-      </w:r>
-      <w:r>
-        <w:rPr>
-          <w:spacing w:val="-3"/>
+        <w:t>Intermediate web</w:t>
+      </w:r>
+      <w:r>
+        <w:rPr>
           <w:sz w:val="28"/>
           <w:szCs w:val="28"/>
         </w:rPr>
-        <w:t xml:space="preserve"> </w:t>
+        <w:t>app</w:t>
       </w:r>
       <w:r>
         <w:rPr>
           <w:sz w:val="28"/>
           <w:szCs w:val="28"/>
         </w:rPr>
-        <w:t>in</w:t>
-      </w:r>
-      <w:r>
-        <w:rPr>
-          <w:spacing w:val="-3"/>
+        <w:t xml:space="preserve"> development</w:t>
+      </w:r>
+      <w:r>
+        <w:rPr>
           <w:sz w:val="28"/>
           <w:szCs w:val="28"/>
         </w:rPr>
-        <w:t xml:space="preserve"> </w:t>
+        <w:t xml:space="preserve"> and game programming</w:t>
       </w:r>
       <w:r>
         <w:rPr>
           <w:sz w:val="28"/>
           <w:szCs w:val="28"/>
         </w:rPr>
-        <w:t>New</w:t>
+        <w:t xml:space="preserve"> roles</w:t>
       </w:r>
       <w:r>
         <w:rPr>
@@ -358,7 +356,7 @@
           <w:sz w:val="28"/>
           <w:szCs w:val="28"/>
         </w:rPr>
-        <w:t>Zealand</w:t>
+        <w:t>in</w:t>
       </w:r>
       <w:r>
         <w:rPr>
@@ -373,7 +371,7 @@
           <w:sz w:val="28"/>
           <w:szCs w:val="28"/>
         </w:rPr>
-        <w:t>or</w:t>
+        <w:t>New</w:t>
       </w:r>
       <w:r>
         <w:rPr>
@@ -388,49 +386,72 @@
           <w:sz w:val="28"/>
           <w:szCs w:val="28"/>
         </w:rPr>
-        <w:t>Australi</w:t>
-      </w:r>
-      <w:r>
-        <w:rPr>
+        <w:t>Zealand</w:t>
+      </w:r>
+      <w:r>
+        <w:rPr>
+          <w:spacing w:val="-3"/>
           <w:sz w:val="28"/>
           <w:szCs w:val="28"/>
         </w:rPr>
-        <w:t>a.</w:t>
+        <w:t xml:space="preserve"> </w:t>
       </w:r>
       <w:r>
         <w:rPr>
           <w:sz w:val="28"/>
           <w:szCs w:val="28"/>
         </w:rPr>
-        <w:t xml:space="preserve"> Happy to move or work remotely</w:t>
-      </w:r>
-      <w:r>
-        <w:rPr>
+        <w:t>or</w:t>
+      </w:r>
+      <w:r>
+        <w:rPr>
+          <w:spacing w:val="-3"/>
           <w:sz w:val="28"/>
           <w:szCs w:val="28"/>
         </w:rPr>
-        <w:t xml:space="preserve"> for an i</w:t>
+        <w:t xml:space="preserve"> </w:t>
       </w:r>
       <w:r>
         <w:rPr>
           <w:sz w:val="28"/>
           <w:szCs w:val="28"/>
         </w:rPr>
-        <w:t>deal job</w:t>
+        <w:t>Australi</w:t>
       </w:r>
       <w:r>
         <w:rPr>
           <w:sz w:val="28"/>
           <w:szCs w:val="28"/>
         </w:rPr>
-        <w:t>.</w:t>
+        <w:t>a.</w:t>
       </w:r>
       <w:r>
         <w:rPr>
           <w:sz w:val="28"/>
           <w:szCs w:val="28"/>
         </w:rPr>
-        <w:t xml:space="preserve"> </w:t>
+        <w:t xml:space="preserve"> Happy to move or work remotely</w:t>
+      </w:r>
+      <w:r>
+        <w:rPr>
+          <w:sz w:val="28"/>
+          <w:szCs w:val="28"/>
+        </w:rPr>
+        <w:t xml:space="preserve"> for an i</w:t>
+      </w:r>
+      <w:r>
+        <w:rPr>
+          <w:sz w:val="28"/>
+          <w:szCs w:val="28"/>
+        </w:rPr>
+        <w:t>deal job</w:t>
+      </w:r>
+      <w:r>
+        <w:rPr>
+          <w:sz w:val="28"/>
+          <w:szCs w:val="28"/>
+        </w:rPr>
+        <w:t>; currently living in Tauranga.</w:t>
       </w:r>
     </w:p>
     <w:p>
@@ -454,7 +475,31 @@
         <w:rPr>
           <w:sz w:val="20"/>
         </w:rPr>
-        <w:t>Current Projects:</w:t>
+        <w:t>Current</w:t>
+      </w:r>
+      <w:r>
+        <w:rPr>
+          <w:sz w:val="20"/>
+        </w:rPr>
+        <w:t xml:space="preserve"> programming</w:t>
+      </w:r>
+      <w:r>
+        <w:rPr>
+          <w:sz w:val="20"/>
+        </w:rPr>
+        <w:t xml:space="preserve"> </w:t>
+      </w:r>
+      <w:r>
+        <w:rPr>
+          <w:sz w:val="20"/>
+        </w:rPr>
+        <w:t>p</w:t>
+      </w:r>
+      <w:r>
+        <w:rPr>
+          <w:sz w:val="20"/>
+        </w:rPr>
+        <w:t>rojects:</w:t>
       </w:r>
     </w:p>
     <w:p>
@@ -488,85 +533,103 @@
         <w:rPr>
           <w:sz w:val="24"/>
         </w:rPr>
-        <w:t>a TypeScript game using Phaser3</w:t>
+        <w:t xml:space="preserve">a TypeScript </w:t>
       </w:r>
       <w:r>
         <w:rPr>
           <w:sz w:val="24"/>
         </w:rPr>
-        <w:t xml:space="preserve"> </w:t>
+        <w:t>project</w:t>
       </w:r>
       <w:r>
         <w:rPr>
           <w:sz w:val="24"/>
         </w:rPr>
+        <w:t xml:space="preserve"> using Phaser3</w:t>
+      </w:r>
+      <w:r>
+        <w:rPr>
+          <w:sz w:val="24"/>
+        </w:rPr>
+        <w:t xml:space="preserve"> </w:t>
+      </w:r>
+      <w:r>
+        <w:rPr>
+          <w:sz w:val="24"/>
+        </w:rPr>
         <w:t xml:space="preserve">(for </w:t>
       </w:r>
       <w:r>
         <w:rPr>
           <w:sz w:val="24"/>
         </w:rPr>
-        <w:t>a 2D game</w:t>
+        <w:t>the</w:t>
       </w:r>
       <w:r>
         <w:rPr>
           <w:sz w:val="24"/>
         </w:rPr>
+        <w:t xml:space="preserve"> 2D game</w:t>
+      </w:r>
+      <w:r>
+        <w:rPr>
+          <w:sz w:val="24"/>
+        </w:rPr>
+        <w:t xml:space="preserve"> part</w:t>
+      </w:r>
+      <w:r>
+        <w:rPr>
+          <w:sz w:val="24"/>
+        </w:rPr>
         <w:t>)</w:t>
       </w:r>
       <w:r>
         <w:rPr>
           <w:sz w:val="24"/>
         </w:rPr>
-        <w:t>. A</w:t>
+        <w:t xml:space="preserve"> and using Godot with C# for a</w:t>
       </w:r>
       <w:r>
         <w:rPr>
           <w:sz w:val="24"/>
         </w:rPr>
-        <w:t xml:space="preserve">nd </w:t>
+        <w:t xml:space="preserve"> 3D</w:t>
       </w:r>
       <w:r>
         <w:rPr>
           <w:sz w:val="24"/>
         </w:rPr>
-        <w:t>three.js and</w:t>
+        <w:t xml:space="preserve"> and VR</w:t>
       </w:r>
       <w:r>
         <w:rPr>
           <w:sz w:val="24"/>
         </w:rPr>
-        <w:t xml:space="preserve"> CopperCube6.6</w:t>
+        <w:t xml:space="preserve"> game</w:t>
       </w:r>
       <w:r>
         <w:rPr>
           <w:sz w:val="24"/>
         </w:rPr>
-        <w:t xml:space="preserve"> (JavaScript)</w:t>
+        <w:t xml:space="preserve"> – </w:t>
       </w:r>
       <w:r>
         <w:rPr>
           <w:sz w:val="24"/>
         </w:rPr>
-        <w:t xml:space="preserve"> for a 3D game</w:t>
+        <w:t>the goal:</w:t>
       </w:r>
       <w:r>
         <w:rPr>
           <w:sz w:val="24"/>
         </w:rPr>
-        <w:t xml:space="preserve"> – so people can checkout the website and game without downloading</w:t>
+        <w:t xml:space="preserve"> people can checkout the website and game without downloading</w:t>
       </w:r>
       <w:r>
         <w:rPr>
           <w:sz w:val="24"/>
         </w:rPr>
-        <w:t xml:space="preserve">; will switch back to </w:t>
-      </w:r>
-      <w:r>
-        <w:rPr>
-          <w:sz w:val="24"/>
-        </w:rPr>
-        <w:t>C# Unity or Unreal if offered a job using that software.</w:t>
+        <w:t>.</w:t>
       </w:r>
     </w:p>
     <w:p>
@@ -817,10 +880,7 @@
         <w:ind w:hanging="361"/>
       </w:pPr>
       <w:r>
-        <w:t>Type</w:t>
-      </w:r>
-      <w:r>
-        <w:t>Script</w:t>
+        <w:t>TypeScript</w:t>
       </w:r>
       <w:r>
         <w:rPr>
@@ -841,13 +901,7 @@
         <w:rPr>
           <w:spacing w:val="-2"/>
         </w:rPr>
-        <w:t>React</w:t>
-      </w:r>
-      <w:r>
-        <w:rPr>
-          <w:spacing w:val="-2"/>
-        </w:rPr>
-        <w:t xml:space="preserve"> </w:t>
+        <w:t xml:space="preserve">React </w:t>
       </w:r>
     </w:p>
     <w:p>
@@ -2541,8 +2595,13 @@
       </w:r>
       <w:proofErr w:type="spellEnd"/>
       <w:r>
-        <w:t>. I problem-solved how to create, list, and sell NFTs for people – this was a solo</w:t>
-      </w:r>
+        <w:t xml:space="preserve">. I problem-solved how to create, list, and sell NFTs for people – this was a </w:t>
+      </w:r>
+      <w:proofErr w:type="gramStart"/>
+      <w:r>
+        <w:t>solo</w:t>
+      </w:r>
+      <w:proofErr w:type="gramEnd"/>
     </w:p>
     <w:p>
       <w:pPr>
@@ -2725,7 +2784,15 @@
         <w:ind w:left="120" w:right="153" w:hanging="1"/>
       </w:pPr>
       <w:r>
-        <w:t>I enjoy the whole creation process of designing something from programming. That is, a game, application, or website. Problem solving is very satisfying especially when it can lead to</w:t>
+        <w:t xml:space="preserve">I enjoy the whole creation process of designing something from programming. That is, a game, application, or website. Problem solving is very </w:t>
+      </w:r>
+      <w:proofErr w:type="gramStart"/>
+      <w:r>
+        <w:t>satisfying</w:t>
+      </w:r>
+      <w:proofErr w:type="gramEnd"/>
+      <w:r>
+        <w:t xml:space="preserve"> especially when it can lead to</w:t>
       </w:r>
       <w:r>
         <w:rPr>
@@ -4366,12 +4433,14 @@
         </w:rPr>
         <w:t xml:space="preserve"> </w:t>
       </w:r>
+      <w:proofErr w:type="gramStart"/>
       <w:r>
         <w:rPr>
           <w:spacing w:val="-2"/>
         </w:rPr>
         <w:t>software</w:t>
       </w:r>
+      <w:proofErr w:type="gramEnd"/>
     </w:p>
     <w:p>
       <w:pPr>

</xml_diff>